<commit_message>
Update BSYS4205 team project.docx
</commit_message>
<xml_diff>
--- a/BSYS4205 team project.docx
+++ b/BSYS4205 team project.docx
@@ -37,14 +37,1280 @@
     </w:p>
     <w:p>
       <w:pPr>
-        <w:rPr>
+        <w:autoSpaceDE w:val="0"/>
+        <w:autoSpaceDN w:val="0"/>
+        <w:adjustRightInd w:val="0"/>
+        <w:spacing w:after="0" w:line="240" w:lineRule="auto"/>
+        <w:rPr>
+          <w:rFonts w:ascii="Helvetica Neue" w:hAnsi="Helvetica Neue" w:cs="Helvetica Neue"/>
+          <w:sz w:val="24"/>
+          <w:szCs w:val="24"/>
           <w:lang w:val="en-US"/>
         </w:rPr>
       </w:pPr>
       <w:r>
         <w:rPr>
-          <w:lang w:val="en-US"/>
-        </w:rPr>
+          <w:rFonts w:ascii="Helvetica Neue" w:hAnsi="Helvetica Neue" w:cs="Helvetica Neue"/>
+          <w:sz w:val="24"/>
+          <w:szCs w:val="24"/>
+          <w:lang w:val="en-US"/>
+        </w:rPr>
+        <w:t xml:space="preserve">The Fashion MINST dataset is used to train a neutral network model to sort 10 types of fashion items. The dataset </w:t>
+      </w:r>
+      <w:proofErr w:type="gramStart"/>
+      <w:r>
+        <w:rPr>
+          <w:rFonts w:ascii="Helvetica Neue" w:hAnsi="Helvetica Neue" w:cs="Helvetica Neue"/>
+          <w:sz w:val="24"/>
+          <w:szCs w:val="24"/>
+          <w:lang w:val="en-US"/>
+        </w:rPr>
+        <w:t>consist</w:t>
+      </w:r>
+      <w:proofErr w:type="gramEnd"/>
+      <w:r>
+        <w:rPr>
+          <w:rFonts w:ascii="Helvetica Neue" w:hAnsi="Helvetica Neue" w:cs="Helvetica Neue"/>
+          <w:sz w:val="24"/>
+          <w:szCs w:val="24"/>
+          <w:lang w:val="en-US"/>
+        </w:rPr>
+        <w:t xml:space="preserve"> of 60,000 images for training the network and 10,000 images for evaluating the network’s accuracy sorting the images. </w:t>
+      </w:r>
+    </w:p>
+    <w:p>
+      <w:pPr>
+        <w:autoSpaceDE w:val="0"/>
+        <w:autoSpaceDN w:val="0"/>
+        <w:adjustRightInd w:val="0"/>
+        <w:spacing w:after="0" w:line="240" w:lineRule="auto"/>
+        <w:rPr>
+          <w:rFonts w:ascii="Helvetica Neue" w:hAnsi="Helvetica Neue" w:cs="Helvetica Neue"/>
+          <w:sz w:val="24"/>
+          <w:szCs w:val="24"/>
+          <w:lang w:val="en-US"/>
+        </w:rPr>
+      </w:pPr>
+    </w:p>
+    <w:p>
+      <w:pPr>
+        <w:autoSpaceDE w:val="0"/>
+        <w:autoSpaceDN w:val="0"/>
+        <w:adjustRightInd w:val="0"/>
+        <w:spacing w:after="0" w:line="240" w:lineRule="auto"/>
+        <w:rPr>
+          <w:rFonts w:ascii="Helvetica Neue" w:hAnsi="Helvetica Neue" w:cs="Helvetica Neue"/>
+          <w:b/>
+          <w:bCs/>
+          <w:sz w:val="24"/>
+          <w:szCs w:val="24"/>
+          <w:lang w:val="en-US"/>
+        </w:rPr>
+      </w:pPr>
+      <w:r>
+        <w:rPr>
+          <w:rFonts w:ascii="Helvetica Neue" w:hAnsi="Helvetica Neue" w:cs="Helvetica Neue"/>
+          <w:sz w:val="24"/>
+          <w:szCs w:val="24"/>
+          <w:lang w:val="en-US"/>
+        </w:rPr>
+        <w:t>The following is a list of clothing class the image and its corresponding label (0-</w:t>
+      </w:r>
+      <w:r>
+        <w:rPr>
+          <w:rFonts w:ascii="Helvetica Neue" w:hAnsi="Helvetica Neue" w:cs="Helvetica Neue"/>
+          <w:b/>
+          <w:bCs/>
+          <w:sz w:val="24"/>
+          <w:szCs w:val="24"/>
+          <w:lang w:val="en-US"/>
+        </w:rPr>
+        <w:t>9):</w:t>
+      </w:r>
+    </w:p>
+    <w:tbl>
+      <w:tblPr>
+        <w:tblW w:w="0" w:type="auto"/>
+        <w:jc w:val="center"/>
+        <w:tblBorders>
+          <w:top w:val="nil"/>
+          <w:left w:val="nil"/>
+          <w:right w:val="nil"/>
+        </w:tblBorders>
+        <w:tblLayout w:type="fixed"/>
+        <w:tblLook w:val="0000" w:firstRow="0" w:lastRow="0" w:firstColumn="0" w:lastColumn="0" w:noHBand="0" w:noVBand="0"/>
+      </w:tblPr>
+      <w:tblGrid>
+        <w:gridCol w:w="1934"/>
+        <w:gridCol w:w="1887"/>
+      </w:tblGrid>
+      <w:tr>
+        <w:tblPrEx>
+          <w:tblCellMar>
+            <w:top w:w="0" w:type="dxa"/>
+            <w:bottom w:w="0" w:type="dxa"/>
+          </w:tblCellMar>
+        </w:tblPrEx>
+        <w:trPr>
+          <w:trHeight w:val="252"/>
+          <w:jc w:val="center"/>
+        </w:trPr>
+        <w:tc>
+          <w:tcPr>
+            <w:tcW w:w="1934" w:type="dxa"/>
+            <w:tcBorders>
+              <w:top w:val="single" w:sz="8" w:space="0" w:color="9A9A9A"/>
+              <w:left w:val="single" w:sz="8" w:space="0" w:color="9A9A9A"/>
+              <w:bottom w:val="single" w:sz="8" w:space="0" w:color="9A9A9A"/>
+              <w:right w:val="single" w:sz="8" w:space="0" w:color="9A9A9A"/>
+            </w:tcBorders>
+            <w:tcMar>
+              <w:top w:w="100" w:type="nil"/>
+              <w:left w:w="20" w:type="nil"/>
+              <w:bottom w:w="20" w:type="nil"/>
+              <w:right w:w="100" w:type="nil"/>
+            </w:tcMar>
+          </w:tcPr>
+          <w:p>
+            <w:pPr>
+              <w:autoSpaceDE w:val="0"/>
+              <w:autoSpaceDN w:val="0"/>
+              <w:adjustRightInd w:val="0"/>
+              <w:spacing w:after="0" w:line="240" w:lineRule="auto"/>
+              <w:rPr>
+                <w:rFonts w:ascii="Helvetica" w:hAnsi="Helvetica" w:cs="Helvetica"/>
+                <w:sz w:val="24"/>
+                <w:szCs w:val="24"/>
+                <w:lang w:val="en-US"/>
+              </w:rPr>
+            </w:pPr>
+            <w:r>
+              <w:rPr>
+                <w:rFonts w:ascii="Helvetica Neue" w:hAnsi="Helvetica Neue" w:cs="Helvetica Neue"/>
+                <w:sz w:val="24"/>
+                <w:szCs w:val="24"/>
+                <w:lang w:val="en-US"/>
+              </w:rPr>
+              <w:t>Label</w:t>
+            </w:r>
+          </w:p>
+        </w:tc>
+        <w:tc>
+          <w:tcPr>
+            <w:tcW w:w="1887" w:type="dxa"/>
+            <w:tcBorders>
+              <w:top w:val="single" w:sz="8" w:space="0" w:color="9A9A9A"/>
+              <w:left w:val="single" w:sz="8" w:space="0" w:color="9A9A9A"/>
+              <w:bottom w:val="single" w:sz="8" w:space="0" w:color="9A9A9A"/>
+              <w:right w:val="single" w:sz="8" w:space="0" w:color="9A9A9A"/>
+            </w:tcBorders>
+            <w:tcMar>
+              <w:top w:w="100" w:type="nil"/>
+              <w:left w:w="20" w:type="nil"/>
+              <w:bottom w:w="20" w:type="nil"/>
+              <w:right w:w="100" w:type="nil"/>
+            </w:tcMar>
+          </w:tcPr>
+          <w:p>
+            <w:pPr>
+              <w:autoSpaceDE w:val="0"/>
+              <w:autoSpaceDN w:val="0"/>
+              <w:adjustRightInd w:val="0"/>
+              <w:spacing w:after="0" w:line="240" w:lineRule="auto"/>
+              <w:rPr>
+                <w:rFonts w:ascii="Helvetica" w:hAnsi="Helvetica" w:cs="Helvetica"/>
+                <w:sz w:val="24"/>
+                <w:szCs w:val="24"/>
+                <w:lang w:val="en-US"/>
+              </w:rPr>
+            </w:pPr>
+            <w:r>
+              <w:rPr>
+                <w:rFonts w:ascii="Helvetica Neue" w:hAnsi="Helvetica Neue" w:cs="Helvetica Neue"/>
+                <w:sz w:val="24"/>
+                <w:szCs w:val="24"/>
+                <w:lang w:val="en-US"/>
+              </w:rPr>
+              <w:t>Class</w:t>
+            </w:r>
+          </w:p>
+        </w:tc>
+      </w:tr>
+      <w:tr>
+        <w:tblPrEx>
+          <w:tblBorders>
+            <w:top w:val="none" w:sz="0" w:space="0" w:color="auto"/>
+          </w:tblBorders>
+          <w:tblCellMar>
+            <w:top w:w="0" w:type="dxa"/>
+            <w:bottom w:w="0" w:type="dxa"/>
+          </w:tblCellMar>
+        </w:tblPrEx>
+        <w:trPr>
+          <w:trHeight w:val="252"/>
+          <w:jc w:val="center"/>
+        </w:trPr>
+        <w:tc>
+          <w:tcPr>
+            <w:tcW w:w="1934" w:type="dxa"/>
+            <w:tcBorders>
+              <w:top w:val="single" w:sz="8" w:space="0" w:color="9A9A9A"/>
+              <w:left w:val="single" w:sz="8" w:space="0" w:color="9A9A9A"/>
+              <w:bottom w:val="single" w:sz="8" w:space="0" w:color="9A9A9A"/>
+              <w:right w:val="single" w:sz="8" w:space="0" w:color="9A9A9A"/>
+            </w:tcBorders>
+            <w:tcMar>
+              <w:top w:w="100" w:type="nil"/>
+              <w:left w:w="20" w:type="nil"/>
+              <w:bottom w:w="20" w:type="nil"/>
+              <w:right w:w="100" w:type="nil"/>
+            </w:tcMar>
+          </w:tcPr>
+          <w:p>
+            <w:pPr>
+              <w:autoSpaceDE w:val="0"/>
+              <w:autoSpaceDN w:val="0"/>
+              <w:adjustRightInd w:val="0"/>
+              <w:spacing w:after="0" w:line="240" w:lineRule="auto"/>
+              <w:rPr>
+                <w:rFonts w:ascii="Helvetica" w:hAnsi="Helvetica" w:cs="Helvetica"/>
+                <w:sz w:val="24"/>
+                <w:szCs w:val="24"/>
+                <w:lang w:val="en-US"/>
+              </w:rPr>
+            </w:pPr>
+            <w:r>
+              <w:rPr>
+                <w:rFonts w:ascii="Helvetica Neue" w:hAnsi="Helvetica Neue" w:cs="Helvetica Neue"/>
+                <w:sz w:val="24"/>
+                <w:szCs w:val="24"/>
+                <w:lang w:val="en-US"/>
+              </w:rPr>
+              <w:t>0</w:t>
+            </w:r>
+          </w:p>
+        </w:tc>
+        <w:tc>
+          <w:tcPr>
+            <w:tcW w:w="1887" w:type="dxa"/>
+            <w:tcBorders>
+              <w:top w:val="single" w:sz="8" w:space="0" w:color="9A9A9A"/>
+              <w:left w:val="single" w:sz="8" w:space="0" w:color="9A9A9A"/>
+              <w:bottom w:val="single" w:sz="8" w:space="0" w:color="9A9A9A"/>
+              <w:right w:val="single" w:sz="8" w:space="0" w:color="9A9A9A"/>
+            </w:tcBorders>
+            <w:tcMar>
+              <w:top w:w="100" w:type="nil"/>
+              <w:left w:w="20" w:type="nil"/>
+              <w:bottom w:w="20" w:type="nil"/>
+              <w:right w:w="100" w:type="nil"/>
+            </w:tcMar>
+          </w:tcPr>
+          <w:p>
+            <w:pPr>
+              <w:autoSpaceDE w:val="0"/>
+              <w:autoSpaceDN w:val="0"/>
+              <w:adjustRightInd w:val="0"/>
+              <w:spacing w:after="0" w:line="240" w:lineRule="auto"/>
+              <w:rPr>
+                <w:rFonts w:ascii="Helvetica" w:hAnsi="Helvetica" w:cs="Helvetica"/>
+                <w:sz w:val="24"/>
+                <w:szCs w:val="24"/>
+                <w:lang w:val="en-US"/>
+              </w:rPr>
+            </w:pPr>
+            <w:r>
+              <w:rPr>
+                <w:rFonts w:ascii="Helvetica Neue" w:hAnsi="Helvetica Neue" w:cs="Helvetica Neue"/>
+                <w:sz w:val="24"/>
+                <w:szCs w:val="24"/>
+                <w:lang w:val="en-US"/>
+              </w:rPr>
+              <w:t>T-shirt/top</w:t>
+            </w:r>
+          </w:p>
+        </w:tc>
+      </w:tr>
+      <w:tr>
+        <w:tblPrEx>
+          <w:tblBorders>
+            <w:top w:val="none" w:sz="0" w:space="0" w:color="auto"/>
+          </w:tblBorders>
+          <w:tblCellMar>
+            <w:top w:w="0" w:type="dxa"/>
+            <w:bottom w:w="0" w:type="dxa"/>
+          </w:tblCellMar>
+        </w:tblPrEx>
+        <w:trPr>
+          <w:trHeight w:val="266"/>
+          <w:jc w:val="center"/>
+        </w:trPr>
+        <w:tc>
+          <w:tcPr>
+            <w:tcW w:w="1934" w:type="dxa"/>
+            <w:tcBorders>
+              <w:top w:val="single" w:sz="8" w:space="0" w:color="9A9A9A"/>
+              <w:left w:val="single" w:sz="8" w:space="0" w:color="9A9A9A"/>
+              <w:bottom w:val="single" w:sz="8" w:space="0" w:color="9A9A9A"/>
+              <w:right w:val="single" w:sz="8" w:space="0" w:color="9A9A9A"/>
+            </w:tcBorders>
+            <w:tcMar>
+              <w:top w:w="100" w:type="nil"/>
+              <w:left w:w="20" w:type="nil"/>
+              <w:bottom w:w="20" w:type="nil"/>
+              <w:right w:w="100" w:type="nil"/>
+            </w:tcMar>
+          </w:tcPr>
+          <w:p>
+            <w:pPr>
+              <w:autoSpaceDE w:val="0"/>
+              <w:autoSpaceDN w:val="0"/>
+              <w:adjustRightInd w:val="0"/>
+              <w:spacing w:after="0" w:line="240" w:lineRule="auto"/>
+              <w:rPr>
+                <w:rFonts w:ascii="Helvetica" w:hAnsi="Helvetica" w:cs="Helvetica"/>
+                <w:sz w:val="24"/>
+                <w:szCs w:val="24"/>
+                <w:lang w:val="en-US"/>
+              </w:rPr>
+            </w:pPr>
+            <w:r>
+              <w:rPr>
+                <w:rFonts w:ascii="Helvetica Neue" w:hAnsi="Helvetica Neue" w:cs="Helvetica Neue"/>
+                <w:sz w:val="24"/>
+                <w:szCs w:val="24"/>
+                <w:lang w:val="en-US"/>
+              </w:rPr>
+              <w:t>1</w:t>
+            </w:r>
+          </w:p>
+        </w:tc>
+        <w:tc>
+          <w:tcPr>
+            <w:tcW w:w="1887" w:type="dxa"/>
+            <w:tcBorders>
+              <w:top w:val="single" w:sz="8" w:space="0" w:color="9A9A9A"/>
+              <w:left w:val="single" w:sz="8" w:space="0" w:color="9A9A9A"/>
+              <w:bottom w:val="single" w:sz="8" w:space="0" w:color="9A9A9A"/>
+              <w:right w:val="single" w:sz="8" w:space="0" w:color="9A9A9A"/>
+            </w:tcBorders>
+            <w:tcMar>
+              <w:top w:w="100" w:type="nil"/>
+              <w:left w:w="20" w:type="nil"/>
+              <w:bottom w:w="20" w:type="nil"/>
+              <w:right w:w="100" w:type="nil"/>
+            </w:tcMar>
+          </w:tcPr>
+          <w:p>
+            <w:pPr>
+              <w:autoSpaceDE w:val="0"/>
+              <w:autoSpaceDN w:val="0"/>
+              <w:adjustRightInd w:val="0"/>
+              <w:spacing w:after="0" w:line="240" w:lineRule="auto"/>
+              <w:rPr>
+                <w:rFonts w:ascii="Helvetica" w:hAnsi="Helvetica" w:cs="Helvetica"/>
+                <w:sz w:val="24"/>
+                <w:szCs w:val="24"/>
+                <w:lang w:val="en-US"/>
+              </w:rPr>
+            </w:pPr>
+            <w:r>
+              <w:rPr>
+                <w:rFonts w:ascii="Helvetica Neue" w:hAnsi="Helvetica Neue" w:cs="Helvetica Neue"/>
+                <w:sz w:val="24"/>
+                <w:szCs w:val="24"/>
+                <w:lang w:val="en-US"/>
+              </w:rPr>
+              <w:t>Trouser</w:t>
+            </w:r>
+          </w:p>
+        </w:tc>
+      </w:tr>
+      <w:tr>
+        <w:tblPrEx>
+          <w:tblBorders>
+            <w:top w:val="none" w:sz="0" w:space="0" w:color="auto"/>
+          </w:tblBorders>
+          <w:tblCellMar>
+            <w:top w:w="0" w:type="dxa"/>
+            <w:bottom w:w="0" w:type="dxa"/>
+          </w:tblCellMar>
+        </w:tblPrEx>
+        <w:trPr>
+          <w:trHeight w:val="252"/>
+          <w:jc w:val="center"/>
+        </w:trPr>
+        <w:tc>
+          <w:tcPr>
+            <w:tcW w:w="1934" w:type="dxa"/>
+            <w:tcBorders>
+              <w:top w:val="single" w:sz="8" w:space="0" w:color="9A9A9A"/>
+              <w:left w:val="single" w:sz="8" w:space="0" w:color="9A9A9A"/>
+              <w:bottom w:val="single" w:sz="8" w:space="0" w:color="9A9A9A"/>
+              <w:right w:val="single" w:sz="8" w:space="0" w:color="9A9A9A"/>
+            </w:tcBorders>
+            <w:tcMar>
+              <w:top w:w="100" w:type="nil"/>
+              <w:left w:w="20" w:type="nil"/>
+              <w:bottom w:w="20" w:type="nil"/>
+              <w:right w:w="100" w:type="nil"/>
+            </w:tcMar>
+          </w:tcPr>
+          <w:p>
+            <w:pPr>
+              <w:autoSpaceDE w:val="0"/>
+              <w:autoSpaceDN w:val="0"/>
+              <w:adjustRightInd w:val="0"/>
+              <w:spacing w:after="0" w:line="240" w:lineRule="auto"/>
+              <w:rPr>
+                <w:rFonts w:ascii="Helvetica" w:hAnsi="Helvetica" w:cs="Helvetica"/>
+                <w:sz w:val="24"/>
+                <w:szCs w:val="24"/>
+                <w:lang w:val="en-US"/>
+              </w:rPr>
+            </w:pPr>
+            <w:r>
+              <w:rPr>
+                <w:rFonts w:ascii="Helvetica Neue" w:hAnsi="Helvetica Neue" w:cs="Helvetica Neue"/>
+                <w:sz w:val="24"/>
+                <w:szCs w:val="24"/>
+                <w:lang w:val="en-US"/>
+              </w:rPr>
+              <w:t>2</w:t>
+            </w:r>
+          </w:p>
+        </w:tc>
+        <w:tc>
+          <w:tcPr>
+            <w:tcW w:w="1887" w:type="dxa"/>
+            <w:tcBorders>
+              <w:top w:val="single" w:sz="8" w:space="0" w:color="9A9A9A"/>
+              <w:left w:val="single" w:sz="8" w:space="0" w:color="9A9A9A"/>
+              <w:bottom w:val="single" w:sz="8" w:space="0" w:color="9A9A9A"/>
+              <w:right w:val="single" w:sz="8" w:space="0" w:color="9A9A9A"/>
+            </w:tcBorders>
+            <w:tcMar>
+              <w:top w:w="100" w:type="nil"/>
+              <w:left w:w="20" w:type="nil"/>
+              <w:bottom w:w="20" w:type="nil"/>
+              <w:right w:w="100" w:type="nil"/>
+            </w:tcMar>
+          </w:tcPr>
+          <w:p>
+            <w:pPr>
+              <w:autoSpaceDE w:val="0"/>
+              <w:autoSpaceDN w:val="0"/>
+              <w:adjustRightInd w:val="0"/>
+              <w:spacing w:after="0" w:line="240" w:lineRule="auto"/>
+              <w:rPr>
+                <w:rFonts w:ascii="Helvetica" w:hAnsi="Helvetica" w:cs="Helvetica"/>
+                <w:sz w:val="24"/>
+                <w:szCs w:val="24"/>
+                <w:lang w:val="en-US"/>
+              </w:rPr>
+            </w:pPr>
+            <w:r>
+              <w:rPr>
+                <w:rFonts w:ascii="Helvetica Neue" w:hAnsi="Helvetica Neue" w:cs="Helvetica Neue"/>
+                <w:sz w:val="24"/>
+                <w:szCs w:val="24"/>
+                <w:lang w:val="en-US"/>
+              </w:rPr>
+              <w:t>Pullover</w:t>
+            </w:r>
+          </w:p>
+        </w:tc>
+      </w:tr>
+      <w:tr>
+        <w:tblPrEx>
+          <w:tblBorders>
+            <w:top w:val="none" w:sz="0" w:space="0" w:color="auto"/>
+          </w:tblBorders>
+          <w:tblCellMar>
+            <w:top w:w="0" w:type="dxa"/>
+            <w:bottom w:w="0" w:type="dxa"/>
+          </w:tblCellMar>
+        </w:tblPrEx>
+        <w:trPr>
+          <w:trHeight w:val="252"/>
+          <w:jc w:val="center"/>
+        </w:trPr>
+        <w:tc>
+          <w:tcPr>
+            <w:tcW w:w="1934" w:type="dxa"/>
+            <w:tcBorders>
+              <w:top w:val="single" w:sz="8" w:space="0" w:color="9A9A9A"/>
+              <w:left w:val="single" w:sz="8" w:space="0" w:color="9A9A9A"/>
+              <w:bottom w:val="single" w:sz="8" w:space="0" w:color="9A9A9A"/>
+              <w:right w:val="single" w:sz="8" w:space="0" w:color="9A9A9A"/>
+            </w:tcBorders>
+            <w:tcMar>
+              <w:top w:w="100" w:type="nil"/>
+              <w:left w:w="20" w:type="nil"/>
+              <w:bottom w:w="20" w:type="nil"/>
+              <w:right w:w="100" w:type="nil"/>
+            </w:tcMar>
+          </w:tcPr>
+          <w:p>
+            <w:pPr>
+              <w:autoSpaceDE w:val="0"/>
+              <w:autoSpaceDN w:val="0"/>
+              <w:adjustRightInd w:val="0"/>
+              <w:spacing w:after="0" w:line="240" w:lineRule="auto"/>
+              <w:rPr>
+                <w:rFonts w:ascii="Helvetica" w:hAnsi="Helvetica" w:cs="Helvetica"/>
+                <w:sz w:val="24"/>
+                <w:szCs w:val="24"/>
+                <w:lang w:val="en-US"/>
+              </w:rPr>
+            </w:pPr>
+            <w:r>
+              <w:rPr>
+                <w:rFonts w:ascii="Helvetica Neue" w:hAnsi="Helvetica Neue" w:cs="Helvetica Neue"/>
+                <w:sz w:val="24"/>
+                <w:szCs w:val="24"/>
+                <w:lang w:val="en-US"/>
+              </w:rPr>
+              <w:t>3</w:t>
+            </w:r>
+          </w:p>
+        </w:tc>
+        <w:tc>
+          <w:tcPr>
+            <w:tcW w:w="1887" w:type="dxa"/>
+            <w:tcBorders>
+              <w:top w:val="single" w:sz="8" w:space="0" w:color="9A9A9A"/>
+              <w:left w:val="single" w:sz="8" w:space="0" w:color="9A9A9A"/>
+              <w:bottom w:val="single" w:sz="8" w:space="0" w:color="9A9A9A"/>
+              <w:right w:val="single" w:sz="8" w:space="0" w:color="9A9A9A"/>
+            </w:tcBorders>
+            <w:tcMar>
+              <w:top w:w="100" w:type="nil"/>
+              <w:left w:w="20" w:type="nil"/>
+              <w:bottom w:w="20" w:type="nil"/>
+              <w:right w:w="100" w:type="nil"/>
+            </w:tcMar>
+          </w:tcPr>
+          <w:p>
+            <w:pPr>
+              <w:autoSpaceDE w:val="0"/>
+              <w:autoSpaceDN w:val="0"/>
+              <w:adjustRightInd w:val="0"/>
+              <w:spacing w:after="0" w:line="240" w:lineRule="auto"/>
+              <w:rPr>
+                <w:rFonts w:ascii="Helvetica" w:hAnsi="Helvetica" w:cs="Helvetica"/>
+                <w:sz w:val="24"/>
+                <w:szCs w:val="24"/>
+                <w:lang w:val="en-US"/>
+              </w:rPr>
+            </w:pPr>
+            <w:r>
+              <w:rPr>
+                <w:rFonts w:ascii="Helvetica Neue" w:hAnsi="Helvetica Neue" w:cs="Helvetica Neue"/>
+                <w:sz w:val="24"/>
+                <w:szCs w:val="24"/>
+                <w:lang w:val="en-US"/>
+              </w:rPr>
+              <w:t>Dress</w:t>
+            </w:r>
+          </w:p>
+        </w:tc>
+      </w:tr>
+      <w:tr>
+        <w:tblPrEx>
+          <w:tblBorders>
+            <w:top w:val="none" w:sz="0" w:space="0" w:color="auto"/>
+          </w:tblBorders>
+          <w:tblCellMar>
+            <w:top w:w="0" w:type="dxa"/>
+            <w:bottom w:w="0" w:type="dxa"/>
+          </w:tblCellMar>
+        </w:tblPrEx>
+        <w:trPr>
+          <w:trHeight w:val="252"/>
+          <w:jc w:val="center"/>
+        </w:trPr>
+        <w:tc>
+          <w:tcPr>
+            <w:tcW w:w="1934" w:type="dxa"/>
+            <w:tcBorders>
+              <w:top w:val="single" w:sz="8" w:space="0" w:color="9A9A9A"/>
+              <w:left w:val="single" w:sz="8" w:space="0" w:color="9A9A9A"/>
+              <w:bottom w:val="single" w:sz="8" w:space="0" w:color="9A9A9A"/>
+              <w:right w:val="single" w:sz="8" w:space="0" w:color="9A9A9A"/>
+            </w:tcBorders>
+            <w:tcMar>
+              <w:top w:w="100" w:type="nil"/>
+              <w:left w:w="20" w:type="nil"/>
+              <w:bottom w:w="20" w:type="nil"/>
+              <w:right w:w="100" w:type="nil"/>
+            </w:tcMar>
+          </w:tcPr>
+          <w:p>
+            <w:pPr>
+              <w:autoSpaceDE w:val="0"/>
+              <w:autoSpaceDN w:val="0"/>
+              <w:adjustRightInd w:val="0"/>
+              <w:spacing w:after="0" w:line="240" w:lineRule="auto"/>
+              <w:rPr>
+                <w:rFonts w:ascii="Helvetica" w:hAnsi="Helvetica" w:cs="Helvetica"/>
+                <w:sz w:val="24"/>
+                <w:szCs w:val="24"/>
+                <w:lang w:val="en-US"/>
+              </w:rPr>
+            </w:pPr>
+            <w:r>
+              <w:rPr>
+                <w:rFonts w:ascii="Helvetica Neue" w:hAnsi="Helvetica Neue" w:cs="Helvetica Neue"/>
+                <w:sz w:val="24"/>
+                <w:szCs w:val="24"/>
+                <w:lang w:val="en-US"/>
+              </w:rPr>
+              <w:t>4</w:t>
+            </w:r>
+          </w:p>
+        </w:tc>
+        <w:tc>
+          <w:tcPr>
+            <w:tcW w:w="1887" w:type="dxa"/>
+            <w:tcBorders>
+              <w:top w:val="single" w:sz="8" w:space="0" w:color="9A9A9A"/>
+              <w:left w:val="single" w:sz="8" w:space="0" w:color="9A9A9A"/>
+              <w:bottom w:val="single" w:sz="8" w:space="0" w:color="9A9A9A"/>
+              <w:right w:val="single" w:sz="8" w:space="0" w:color="9A9A9A"/>
+            </w:tcBorders>
+            <w:tcMar>
+              <w:top w:w="100" w:type="nil"/>
+              <w:left w:w="20" w:type="nil"/>
+              <w:bottom w:w="20" w:type="nil"/>
+              <w:right w:w="100" w:type="nil"/>
+            </w:tcMar>
+          </w:tcPr>
+          <w:p>
+            <w:pPr>
+              <w:autoSpaceDE w:val="0"/>
+              <w:autoSpaceDN w:val="0"/>
+              <w:adjustRightInd w:val="0"/>
+              <w:spacing w:after="0" w:line="240" w:lineRule="auto"/>
+              <w:rPr>
+                <w:rFonts w:ascii="Helvetica" w:hAnsi="Helvetica" w:cs="Helvetica"/>
+                <w:sz w:val="24"/>
+                <w:szCs w:val="24"/>
+                <w:lang w:val="en-US"/>
+              </w:rPr>
+            </w:pPr>
+            <w:r>
+              <w:rPr>
+                <w:rFonts w:ascii="Helvetica Neue" w:hAnsi="Helvetica Neue" w:cs="Helvetica Neue"/>
+                <w:sz w:val="24"/>
+                <w:szCs w:val="24"/>
+                <w:lang w:val="en-US"/>
+              </w:rPr>
+              <w:t>Coat</w:t>
+            </w:r>
+          </w:p>
+        </w:tc>
+      </w:tr>
+      <w:tr>
+        <w:tblPrEx>
+          <w:tblBorders>
+            <w:top w:val="none" w:sz="0" w:space="0" w:color="auto"/>
+          </w:tblBorders>
+          <w:tblCellMar>
+            <w:top w:w="0" w:type="dxa"/>
+            <w:bottom w:w="0" w:type="dxa"/>
+          </w:tblCellMar>
+        </w:tblPrEx>
+        <w:trPr>
+          <w:trHeight w:val="252"/>
+          <w:jc w:val="center"/>
+        </w:trPr>
+        <w:tc>
+          <w:tcPr>
+            <w:tcW w:w="1934" w:type="dxa"/>
+            <w:tcBorders>
+              <w:top w:val="single" w:sz="8" w:space="0" w:color="9A9A9A"/>
+              <w:left w:val="single" w:sz="8" w:space="0" w:color="9A9A9A"/>
+              <w:bottom w:val="single" w:sz="8" w:space="0" w:color="9A9A9A"/>
+              <w:right w:val="single" w:sz="8" w:space="0" w:color="9A9A9A"/>
+            </w:tcBorders>
+            <w:tcMar>
+              <w:top w:w="100" w:type="nil"/>
+              <w:left w:w="20" w:type="nil"/>
+              <w:bottom w:w="20" w:type="nil"/>
+              <w:right w:w="100" w:type="nil"/>
+            </w:tcMar>
+          </w:tcPr>
+          <w:p>
+            <w:pPr>
+              <w:autoSpaceDE w:val="0"/>
+              <w:autoSpaceDN w:val="0"/>
+              <w:adjustRightInd w:val="0"/>
+              <w:spacing w:after="0" w:line="240" w:lineRule="auto"/>
+              <w:rPr>
+                <w:rFonts w:ascii="Helvetica" w:hAnsi="Helvetica" w:cs="Helvetica"/>
+                <w:sz w:val="24"/>
+                <w:szCs w:val="24"/>
+                <w:lang w:val="en-US"/>
+              </w:rPr>
+            </w:pPr>
+            <w:r>
+              <w:rPr>
+                <w:rFonts w:ascii="Helvetica Neue" w:hAnsi="Helvetica Neue" w:cs="Helvetica Neue"/>
+                <w:sz w:val="24"/>
+                <w:szCs w:val="24"/>
+                <w:lang w:val="en-US"/>
+              </w:rPr>
+              <w:t>5</w:t>
+            </w:r>
+          </w:p>
+        </w:tc>
+        <w:tc>
+          <w:tcPr>
+            <w:tcW w:w="1887" w:type="dxa"/>
+            <w:tcBorders>
+              <w:top w:val="single" w:sz="8" w:space="0" w:color="9A9A9A"/>
+              <w:left w:val="single" w:sz="8" w:space="0" w:color="9A9A9A"/>
+              <w:bottom w:val="single" w:sz="8" w:space="0" w:color="9A9A9A"/>
+              <w:right w:val="single" w:sz="8" w:space="0" w:color="9A9A9A"/>
+            </w:tcBorders>
+            <w:tcMar>
+              <w:top w:w="100" w:type="nil"/>
+              <w:left w:w="20" w:type="nil"/>
+              <w:bottom w:w="20" w:type="nil"/>
+              <w:right w:w="100" w:type="nil"/>
+            </w:tcMar>
+          </w:tcPr>
+          <w:p>
+            <w:pPr>
+              <w:autoSpaceDE w:val="0"/>
+              <w:autoSpaceDN w:val="0"/>
+              <w:adjustRightInd w:val="0"/>
+              <w:spacing w:after="0" w:line="240" w:lineRule="auto"/>
+              <w:rPr>
+                <w:rFonts w:ascii="Helvetica" w:hAnsi="Helvetica" w:cs="Helvetica"/>
+                <w:sz w:val="24"/>
+                <w:szCs w:val="24"/>
+                <w:lang w:val="en-US"/>
+              </w:rPr>
+            </w:pPr>
+            <w:r>
+              <w:rPr>
+                <w:rFonts w:ascii="Helvetica Neue" w:hAnsi="Helvetica Neue" w:cs="Helvetica Neue"/>
+                <w:sz w:val="24"/>
+                <w:szCs w:val="24"/>
+                <w:lang w:val="en-US"/>
+              </w:rPr>
+              <w:t>Sandal</w:t>
+            </w:r>
+          </w:p>
+        </w:tc>
+      </w:tr>
+      <w:tr>
+        <w:tblPrEx>
+          <w:tblBorders>
+            <w:top w:val="none" w:sz="0" w:space="0" w:color="auto"/>
+          </w:tblBorders>
+          <w:tblCellMar>
+            <w:top w:w="0" w:type="dxa"/>
+            <w:bottom w:w="0" w:type="dxa"/>
+          </w:tblCellMar>
+        </w:tblPrEx>
+        <w:trPr>
+          <w:trHeight w:val="266"/>
+          <w:jc w:val="center"/>
+        </w:trPr>
+        <w:tc>
+          <w:tcPr>
+            <w:tcW w:w="1934" w:type="dxa"/>
+            <w:tcBorders>
+              <w:top w:val="single" w:sz="8" w:space="0" w:color="9A9A9A"/>
+              <w:left w:val="single" w:sz="8" w:space="0" w:color="9A9A9A"/>
+              <w:bottom w:val="single" w:sz="8" w:space="0" w:color="9A9A9A"/>
+              <w:right w:val="single" w:sz="8" w:space="0" w:color="9A9A9A"/>
+            </w:tcBorders>
+            <w:tcMar>
+              <w:top w:w="100" w:type="nil"/>
+              <w:left w:w="20" w:type="nil"/>
+              <w:bottom w:w="20" w:type="nil"/>
+              <w:right w:w="100" w:type="nil"/>
+            </w:tcMar>
+          </w:tcPr>
+          <w:p>
+            <w:pPr>
+              <w:autoSpaceDE w:val="0"/>
+              <w:autoSpaceDN w:val="0"/>
+              <w:adjustRightInd w:val="0"/>
+              <w:spacing w:after="0" w:line="240" w:lineRule="auto"/>
+              <w:rPr>
+                <w:rFonts w:ascii="Helvetica" w:hAnsi="Helvetica" w:cs="Helvetica"/>
+                <w:sz w:val="24"/>
+                <w:szCs w:val="24"/>
+                <w:lang w:val="en-US"/>
+              </w:rPr>
+            </w:pPr>
+            <w:r>
+              <w:rPr>
+                <w:rFonts w:ascii="Helvetica Neue" w:hAnsi="Helvetica Neue" w:cs="Helvetica Neue"/>
+                <w:sz w:val="24"/>
+                <w:szCs w:val="24"/>
+                <w:lang w:val="en-US"/>
+              </w:rPr>
+              <w:t>6</w:t>
+            </w:r>
+          </w:p>
+        </w:tc>
+        <w:tc>
+          <w:tcPr>
+            <w:tcW w:w="1887" w:type="dxa"/>
+            <w:tcBorders>
+              <w:top w:val="single" w:sz="8" w:space="0" w:color="9A9A9A"/>
+              <w:left w:val="single" w:sz="8" w:space="0" w:color="9A9A9A"/>
+              <w:bottom w:val="single" w:sz="8" w:space="0" w:color="9A9A9A"/>
+              <w:right w:val="single" w:sz="8" w:space="0" w:color="9A9A9A"/>
+            </w:tcBorders>
+            <w:tcMar>
+              <w:top w:w="100" w:type="nil"/>
+              <w:left w:w="20" w:type="nil"/>
+              <w:bottom w:w="20" w:type="nil"/>
+              <w:right w:w="100" w:type="nil"/>
+            </w:tcMar>
+          </w:tcPr>
+          <w:p>
+            <w:pPr>
+              <w:autoSpaceDE w:val="0"/>
+              <w:autoSpaceDN w:val="0"/>
+              <w:adjustRightInd w:val="0"/>
+              <w:spacing w:after="0" w:line="240" w:lineRule="auto"/>
+              <w:rPr>
+                <w:rFonts w:ascii="Helvetica" w:hAnsi="Helvetica" w:cs="Helvetica"/>
+                <w:sz w:val="24"/>
+                <w:szCs w:val="24"/>
+                <w:lang w:val="en-US"/>
+              </w:rPr>
+            </w:pPr>
+            <w:r>
+              <w:rPr>
+                <w:rFonts w:ascii="Helvetica Neue" w:hAnsi="Helvetica Neue" w:cs="Helvetica Neue"/>
+                <w:sz w:val="24"/>
+                <w:szCs w:val="24"/>
+                <w:lang w:val="en-US"/>
+              </w:rPr>
+              <w:t>Shirt</w:t>
+            </w:r>
+          </w:p>
+        </w:tc>
+      </w:tr>
+      <w:tr>
+        <w:tblPrEx>
+          <w:tblBorders>
+            <w:top w:val="none" w:sz="0" w:space="0" w:color="auto"/>
+          </w:tblBorders>
+          <w:tblCellMar>
+            <w:top w:w="0" w:type="dxa"/>
+            <w:bottom w:w="0" w:type="dxa"/>
+          </w:tblCellMar>
+        </w:tblPrEx>
+        <w:trPr>
+          <w:trHeight w:val="252"/>
+          <w:jc w:val="center"/>
+        </w:trPr>
+        <w:tc>
+          <w:tcPr>
+            <w:tcW w:w="1934" w:type="dxa"/>
+            <w:tcBorders>
+              <w:top w:val="single" w:sz="8" w:space="0" w:color="9A9A9A"/>
+              <w:left w:val="single" w:sz="8" w:space="0" w:color="9A9A9A"/>
+              <w:bottom w:val="single" w:sz="8" w:space="0" w:color="9A9A9A"/>
+              <w:right w:val="single" w:sz="8" w:space="0" w:color="9A9A9A"/>
+            </w:tcBorders>
+            <w:tcMar>
+              <w:top w:w="100" w:type="nil"/>
+              <w:left w:w="20" w:type="nil"/>
+              <w:bottom w:w="20" w:type="nil"/>
+              <w:right w:w="100" w:type="nil"/>
+            </w:tcMar>
+          </w:tcPr>
+          <w:p>
+            <w:pPr>
+              <w:autoSpaceDE w:val="0"/>
+              <w:autoSpaceDN w:val="0"/>
+              <w:adjustRightInd w:val="0"/>
+              <w:spacing w:after="0" w:line="240" w:lineRule="auto"/>
+              <w:rPr>
+                <w:rFonts w:ascii="Helvetica" w:hAnsi="Helvetica" w:cs="Helvetica"/>
+                <w:sz w:val="24"/>
+                <w:szCs w:val="24"/>
+                <w:lang w:val="en-US"/>
+              </w:rPr>
+            </w:pPr>
+            <w:r>
+              <w:rPr>
+                <w:rFonts w:ascii="Helvetica Neue" w:hAnsi="Helvetica Neue" w:cs="Helvetica Neue"/>
+                <w:sz w:val="24"/>
+                <w:szCs w:val="24"/>
+                <w:lang w:val="en-US"/>
+              </w:rPr>
+              <w:t>7</w:t>
+            </w:r>
+          </w:p>
+        </w:tc>
+        <w:tc>
+          <w:tcPr>
+            <w:tcW w:w="1887" w:type="dxa"/>
+            <w:tcBorders>
+              <w:top w:val="single" w:sz="8" w:space="0" w:color="9A9A9A"/>
+              <w:left w:val="single" w:sz="8" w:space="0" w:color="9A9A9A"/>
+              <w:bottom w:val="single" w:sz="8" w:space="0" w:color="9A9A9A"/>
+              <w:right w:val="single" w:sz="8" w:space="0" w:color="9A9A9A"/>
+            </w:tcBorders>
+            <w:tcMar>
+              <w:top w:w="100" w:type="nil"/>
+              <w:left w:w="20" w:type="nil"/>
+              <w:bottom w:w="20" w:type="nil"/>
+              <w:right w:w="100" w:type="nil"/>
+            </w:tcMar>
+          </w:tcPr>
+          <w:p>
+            <w:pPr>
+              <w:autoSpaceDE w:val="0"/>
+              <w:autoSpaceDN w:val="0"/>
+              <w:adjustRightInd w:val="0"/>
+              <w:spacing w:after="0" w:line="240" w:lineRule="auto"/>
+              <w:rPr>
+                <w:rFonts w:ascii="Helvetica" w:hAnsi="Helvetica" w:cs="Helvetica"/>
+                <w:sz w:val="24"/>
+                <w:szCs w:val="24"/>
+                <w:lang w:val="en-US"/>
+              </w:rPr>
+            </w:pPr>
+            <w:r>
+              <w:rPr>
+                <w:rFonts w:ascii="Helvetica Neue" w:hAnsi="Helvetica Neue" w:cs="Helvetica Neue"/>
+                <w:sz w:val="24"/>
+                <w:szCs w:val="24"/>
+                <w:lang w:val="en-US"/>
+              </w:rPr>
+              <w:t>Sneaker</w:t>
+            </w:r>
+          </w:p>
+        </w:tc>
+      </w:tr>
+      <w:tr>
+        <w:tblPrEx>
+          <w:tblBorders>
+            <w:top w:val="none" w:sz="0" w:space="0" w:color="auto"/>
+          </w:tblBorders>
+          <w:tblCellMar>
+            <w:top w:w="0" w:type="dxa"/>
+            <w:bottom w:w="0" w:type="dxa"/>
+          </w:tblCellMar>
+        </w:tblPrEx>
+        <w:trPr>
+          <w:trHeight w:val="252"/>
+          <w:jc w:val="center"/>
+        </w:trPr>
+        <w:tc>
+          <w:tcPr>
+            <w:tcW w:w="1934" w:type="dxa"/>
+            <w:tcBorders>
+              <w:top w:val="single" w:sz="8" w:space="0" w:color="9A9A9A"/>
+              <w:left w:val="single" w:sz="8" w:space="0" w:color="9A9A9A"/>
+              <w:bottom w:val="single" w:sz="8" w:space="0" w:color="9A9A9A"/>
+              <w:right w:val="single" w:sz="8" w:space="0" w:color="9A9A9A"/>
+            </w:tcBorders>
+            <w:tcMar>
+              <w:top w:w="100" w:type="nil"/>
+              <w:left w:w="20" w:type="nil"/>
+              <w:bottom w:w="20" w:type="nil"/>
+              <w:right w:w="100" w:type="nil"/>
+            </w:tcMar>
+          </w:tcPr>
+          <w:p>
+            <w:pPr>
+              <w:autoSpaceDE w:val="0"/>
+              <w:autoSpaceDN w:val="0"/>
+              <w:adjustRightInd w:val="0"/>
+              <w:spacing w:after="0" w:line="240" w:lineRule="auto"/>
+              <w:rPr>
+                <w:rFonts w:ascii="Helvetica" w:hAnsi="Helvetica" w:cs="Helvetica"/>
+                <w:sz w:val="24"/>
+                <w:szCs w:val="24"/>
+                <w:lang w:val="en-US"/>
+              </w:rPr>
+            </w:pPr>
+            <w:r>
+              <w:rPr>
+                <w:rFonts w:ascii="Helvetica Neue" w:hAnsi="Helvetica Neue" w:cs="Helvetica Neue"/>
+                <w:sz w:val="24"/>
+                <w:szCs w:val="24"/>
+                <w:lang w:val="en-US"/>
+              </w:rPr>
+              <w:t>8</w:t>
+            </w:r>
+          </w:p>
+        </w:tc>
+        <w:tc>
+          <w:tcPr>
+            <w:tcW w:w="1887" w:type="dxa"/>
+            <w:tcBorders>
+              <w:top w:val="single" w:sz="8" w:space="0" w:color="9A9A9A"/>
+              <w:left w:val="single" w:sz="8" w:space="0" w:color="9A9A9A"/>
+              <w:bottom w:val="single" w:sz="8" w:space="0" w:color="9A9A9A"/>
+              <w:right w:val="single" w:sz="8" w:space="0" w:color="9A9A9A"/>
+            </w:tcBorders>
+            <w:tcMar>
+              <w:top w:w="100" w:type="nil"/>
+              <w:left w:w="20" w:type="nil"/>
+              <w:bottom w:w="20" w:type="nil"/>
+              <w:right w:w="100" w:type="nil"/>
+            </w:tcMar>
+          </w:tcPr>
+          <w:p>
+            <w:pPr>
+              <w:autoSpaceDE w:val="0"/>
+              <w:autoSpaceDN w:val="0"/>
+              <w:adjustRightInd w:val="0"/>
+              <w:spacing w:after="0" w:line="240" w:lineRule="auto"/>
+              <w:rPr>
+                <w:rFonts w:ascii="Helvetica" w:hAnsi="Helvetica" w:cs="Helvetica"/>
+                <w:sz w:val="24"/>
+                <w:szCs w:val="24"/>
+                <w:lang w:val="en-US"/>
+              </w:rPr>
+            </w:pPr>
+            <w:r>
+              <w:rPr>
+                <w:rFonts w:ascii="Helvetica Neue" w:hAnsi="Helvetica Neue" w:cs="Helvetica Neue"/>
+                <w:sz w:val="24"/>
+                <w:szCs w:val="24"/>
+                <w:lang w:val="en-US"/>
+              </w:rPr>
+              <w:t>Bag</w:t>
+            </w:r>
+          </w:p>
+        </w:tc>
+      </w:tr>
+      <w:tr>
+        <w:tblPrEx>
+          <w:tblCellMar>
+            <w:top w:w="0" w:type="dxa"/>
+            <w:bottom w:w="0" w:type="dxa"/>
+          </w:tblCellMar>
+        </w:tblPrEx>
+        <w:trPr>
+          <w:trHeight w:val="266"/>
+          <w:jc w:val="center"/>
+        </w:trPr>
+        <w:tc>
+          <w:tcPr>
+            <w:tcW w:w="1934" w:type="dxa"/>
+            <w:tcBorders>
+              <w:top w:val="single" w:sz="8" w:space="0" w:color="9A9A9A"/>
+              <w:left w:val="single" w:sz="8" w:space="0" w:color="9A9A9A"/>
+              <w:bottom w:val="single" w:sz="8" w:space="0" w:color="9A9A9A"/>
+              <w:right w:val="single" w:sz="8" w:space="0" w:color="9A9A9A"/>
+            </w:tcBorders>
+            <w:tcMar>
+              <w:top w:w="100" w:type="nil"/>
+              <w:left w:w="20" w:type="nil"/>
+              <w:bottom w:w="20" w:type="nil"/>
+              <w:right w:w="100" w:type="nil"/>
+            </w:tcMar>
+          </w:tcPr>
+          <w:p>
+            <w:pPr>
+              <w:autoSpaceDE w:val="0"/>
+              <w:autoSpaceDN w:val="0"/>
+              <w:adjustRightInd w:val="0"/>
+              <w:spacing w:after="0" w:line="240" w:lineRule="auto"/>
+              <w:rPr>
+                <w:rFonts w:ascii="Helvetica" w:hAnsi="Helvetica" w:cs="Helvetica"/>
+                <w:sz w:val="24"/>
+                <w:szCs w:val="24"/>
+                <w:lang w:val="en-US"/>
+              </w:rPr>
+            </w:pPr>
+            <w:r>
+              <w:rPr>
+                <w:rFonts w:ascii="Helvetica Neue" w:hAnsi="Helvetica Neue" w:cs="Helvetica Neue"/>
+                <w:sz w:val="24"/>
+                <w:szCs w:val="24"/>
+                <w:lang w:val="en-US"/>
+              </w:rPr>
+              <w:t>9</w:t>
+            </w:r>
+          </w:p>
+        </w:tc>
+        <w:tc>
+          <w:tcPr>
+            <w:tcW w:w="1887" w:type="dxa"/>
+            <w:tcBorders>
+              <w:top w:val="single" w:sz="8" w:space="0" w:color="9A9A9A"/>
+              <w:left w:val="single" w:sz="8" w:space="0" w:color="9A9A9A"/>
+              <w:bottom w:val="single" w:sz="8" w:space="0" w:color="9A9A9A"/>
+              <w:right w:val="single" w:sz="8" w:space="0" w:color="9A9A9A"/>
+            </w:tcBorders>
+            <w:tcMar>
+              <w:top w:w="100" w:type="nil"/>
+              <w:left w:w="20" w:type="nil"/>
+              <w:bottom w:w="20" w:type="nil"/>
+              <w:right w:w="100" w:type="nil"/>
+            </w:tcMar>
+          </w:tcPr>
+          <w:p>
+            <w:pPr>
+              <w:autoSpaceDE w:val="0"/>
+              <w:autoSpaceDN w:val="0"/>
+              <w:adjustRightInd w:val="0"/>
+              <w:spacing w:after="0" w:line="240" w:lineRule="auto"/>
+              <w:rPr>
+                <w:rFonts w:ascii="Helvetica Neue" w:hAnsi="Helvetica Neue" w:cs="Helvetica Neue"/>
+                <w:sz w:val="24"/>
+                <w:szCs w:val="24"/>
+                <w:lang w:val="en-US"/>
+              </w:rPr>
+            </w:pPr>
+            <w:r>
+              <w:rPr>
+                <w:rFonts w:ascii="Helvetica Neue" w:hAnsi="Helvetica Neue" w:cs="Helvetica Neue"/>
+                <w:sz w:val="24"/>
+                <w:szCs w:val="24"/>
+                <w:lang w:val="en-US"/>
+              </w:rPr>
+              <w:t>Ankle boot</w:t>
+            </w:r>
+          </w:p>
+        </w:tc>
+      </w:tr>
+    </w:tbl>
+    <w:p>
+      <w:pPr>
+        <w:autoSpaceDE w:val="0"/>
+        <w:autoSpaceDN w:val="0"/>
+        <w:adjustRightInd w:val="0"/>
+        <w:spacing w:after="0" w:line="240" w:lineRule="auto"/>
+        <w:rPr>
+          <w:rFonts w:ascii="Helvetica Neue" w:hAnsi="Helvetica Neue" w:cs="Helvetica Neue"/>
+          <w:sz w:val="24"/>
+          <w:szCs w:val="24"/>
+          <w:lang w:val="en-US"/>
+        </w:rPr>
+      </w:pPr>
+    </w:p>
+    <w:p>
+      <w:pPr>
+        <w:autoSpaceDE w:val="0"/>
+        <w:autoSpaceDN w:val="0"/>
+        <w:adjustRightInd w:val="0"/>
+        <w:spacing w:after="0" w:line="240" w:lineRule="auto"/>
+        <w:rPr>
+          <w:rFonts w:ascii="Helvetica Neue" w:hAnsi="Helvetica Neue" w:cs="Helvetica Neue"/>
+          <w:sz w:val="24"/>
+          <w:szCs w:val="24"/>
+          <w:lang w:val="en-US"/>
+        </w:rPr>
+      </w:pPr>
+      <w:r>
+        <w:rPr>
+          <w:rFonts w:ascii="Helvetica Neue" w:hAnsi="Helvetica Neue" w:cs="Helvetica Neue"/>
+          <w:sz w:val="24"/>
+          <w:szCs w:val="24"/>
+          <w:lang w:val="en-US"/>
+        </w:rPr>
+        <w:t xml:space="preserve">All the images are in the format of 28x28 NumPy arrays, with pixel ranging from 0 to 255. The following is a snapshot of the images the dataset has: </w:t>
+      </w:r>
+    </w:p>
+    <w:p>
+      <w:pPr>
+        <w:autoSpaceDE w:val="0"/>
+        <w:autoSpaceDN w:val="0"/>
+        <w:adjustRightInd w:val="0"/>
+        <w:spacing w:after="0" w:line="240" w:lineRule="auto"/>
+        <w:jc w:val="center"/>
+        <w:rPr>
+          <w:rFonts w:ascii="Helvetica Neue" w:hAnsi="Helvetica Neue" w:cs="Helvetica Neue"/>
+          <w:sz w:val="24"/>
+          <w:szCs w:val="24"/>
+          <w:lang w:val="en-US"/>
+        </w:rPr>
+      </w:pPr>
+      <w:r>
+        <w:rPr>
+          <w:rFonts w:ascii="Helvetica Neue" w:hAnsi="Helvetica Neue" w:cs="Helvetica Neue"/>
+          <w:noProof/>
+          <w:sz w:val="24"/>
+          <w:szCs w:val="24"/>
+          <w:lang w:val="en-US"/>
+        </w:rPr>
+        <w:drawing>
+          <wp:inline distT="0" distB="0" distL="0" distR="0" wp14:anchorId="747E3A42" wp14:editId="298DE0D3">
+            <wp:extent cx="3426594" cy="3426594"/>
+            <wp:effectExtent l="0" t="0" r="2540" b="2540"/>
+            <wp:docPr id="1" name="Picture 1" descr="A picture containing text&#10;&#10;Description automatically generated"/>
+            <wp:cNvGraphicFramePr>
+              <a:graphicFrameLocks xmlns:a="http://schemas.openxmlformats.org/drawingml/2006/main" noChangeAspect="1"/>
+            </wp:cNvGraphicFramePr>
+            <a:graphic xmlns:a="http://schemas.openxmlformats.org/drawingml/2006/main">
+              <a:graphicData uri="http://schemas.openxmlformats.org/drawingml/2006/picture">
+                <pic:pic xmlns:pic="http://schemas.openxmlformats.org/drawingml/2006/picture">
+                  <pic:nvPicPr>
+                    <pic:cNvPr id="1" name="Picture 1" descr="A picture containing text&#10;&#10;Description automatically generated"/>
+                    <pic:cNvPicPr>
+                      <a:picLocks noChangeAspect="1" noChangeArrowheads="1"/>
+                    </pic:cNvPicPr>
+                  </pic:nvPicPr>
+                  <pic:blipFill>
+                    <a:blip r:embed="rId4" cstate="print">
+                      <a:extLst>
+                        <a:ext uri="{28A0092B-C50C-407E-A947-70E740481C1C}">
+                          <a14:useLocalDpi xmlns:a14="http://schemas.microsoft.com/office/drawing/2010/main" val="0"/>
+                        </a:ext>
+                      </a:extLst>
+                    </a:blip>
+                    <a:srcRect/>
+                    <a:stretch>
+                      <a:fillRect/>
+                    </a:stretch>
+                  </pic:blipFill>
+                  <pic:spPr bwMode="auto">
+                    <a:xfrm>
+                      <a:off x="0" y="0"/>
+                      <a:ext cx="3432198" cy="3432198"/>
+                    </a:xfrm>
+                    <a:prstGeom prst="rect">
+                      <a:avLst/>
+                    </a:prstGeom>
+                    <a:noFill/>
+                    <a:ln>
+                      <a:noFill/>
+                    </a:ln>
+                  </pic:spPr>
+                </pic:pic>
+              </a:graphicData>
+            </a:graphic>
+          </wp:inline>
+        </w:drawing>
+      </w:r>
+    </w:p>
+    <w:p>
+      <w:pPr>
+        <w:rPr>
+          <w:lang w:val="en-US"/>
+        </w:rPr>
+      </w:pPr>
+    </w:p>
+    <w:p>
+      <w:pPr>
+        <w:rPr>
+          <w:lang w:val="en-US"/>
+        </w:rPr>
+      </w:pPr>
+      <w:r>
+        <w:rPr>
+          <w:lang w:val="en-US"/>
+        </w:rPr>
+        <w:lastRenderedPageBreak/>
         <w:t>Anamika - Include a sample data in the notebook and explain it</w:t>
       </w:r>
     </w:p>
@@ -54,11 +1320,19 @@
           <w:lang w:val="en-US"/>
         </w:rPr>
       </w:pPr>
+      <w:proofErr w:type="spellStart"/>
       <w:r>
         <w:rPr>
           <w:lang w:val="en-US"/>
         </w:rPr>
-        <w:t>Vaish - Write our project's objective</w:t>
+        <w:t>Vaish</w:t>
+      </w:r>
+      <w:proofErr w:type="spellEnd"/>
+      <w:r>
+        <w:rPr>
+          <w:lang w:val="en-US"/>
+        </w:rPr>
+        <w:t xml:space="preserve"> - Write our project's objective</w:t>
       </w:r>
     </w:p>
     <w:p>

</xml_diff>